<commit_message>
Image Formatter for images in TextBoxes
</commit_message>
<xml_diff>
--- a/OpenXml.Templates.Test/Resources/BillTemplate.docx
+++ b/OpenXml.Templates.Test/Resources/BillTemplate.docx
@@ -80,6 +80,7 @@
                               </w:rPr>
                               <w:t>{{</w:t>
                             </w:r>
+                            <w:proofErr w:type="spellStart"/>
                             <w:r>
                               <w:rPr>
                                 <w:rFonts w:asciiTheme="minorHAnsi" w:hAnsiTheme="minorHAnsi" w:cstheme="minorHAnsi"/>
@@ -98,6 +99,7 @@
                               </w:rPr>
                               <w:t>ame</w:t>
                             </w:r>
+                            <w:proofErr w:type="spellEnd"/>
                             <w:r>
                               <w:rPr>
                                 <w:rFonts w:asciiTheme="minorHAnsi" w:hAnsiTheme="minorHAnsi" w:cstheme="minorHAnsi"/>
@@ -160,6 +162,7 @@
                         </w:rPr>
                         <w:t>{{</w:t>
                       </w:r>
+                      <w:proofErr w:type="spellStart"/>
                       <w:r>
                         <w:rPr>
                           <w:rFonts w:asciiTheme="minorHAnsi" w:hAnsiTheme="minorHAnsi" w:cstheme="minorHAnsi"/>
@@ -178,6 +181,7 @@
                         </w:rPr>
                         <w:t>ame</w:t>
                       </w:r>
+                      <w:proofErr w:type="spellEnd"/>
                       <w:r>
                         <w:rPr>
                           <w:rFonts w:asciiTheme="minorHAnsi" w:hAnsiTheme="minorHAnsi" w:cstheme="minorHAnsi"/>
@@ -263,6 +267,7 @@
                                 <w:lang w:val="en-US"/>
                               </w:rPr>
                             </w:pPr>
+                            <w:proofErr w:type="gramStart"/>
                             <w:r>
                               <w:rPr>
                                 <w:rFonts w:asciiTheme="minorHAnsi" w:eastAsia="DIN OT" w:hAnsiTheme="minorHAnsi" w:cstheme="minorHAnsi"/>
@@ -272,7 +277,43 @@
                                 <w:sz w:val="28"/>
                                 <w:szCs w:val="28"/>
                               </w:rPr>
-                              <w:t>Abrechnung  {{ds.DisplayName}}</w:t>
+                              <w:t>Abrechnung  {</w:t>
+                            </w:r>
+                            <w:proofErr w:type="gramEnd"/>
+                            <w:r>
+                              <w:rPr>
+                                <w:rFonts w:asciiTheme="minorHAnsi" w:eastAsia="DIN OT" w:hAnsiTheme="minorHAnsi" w:cstheme="minorHAnsi"/>
+                                <w:b/>
+                                <w:bCs/>
+                                <w:color w:val="000000"/>
+                                <w:sz w:val="28"/>
+                                <w:szCs w:val="28"/>
+                              </w:rPr>
+                              <w:t>{</w:t>
+                            </w:r>
+                            <w:proofErr w:type="spellStart"/>
+                            <w:r>
+                              <w:rPr>
+                                <w:rFonts w:asciiTheme="minorHAnsi" w:eastAsia="DIN OT" w:hAnsiTheme="minorHAnsi" w:cstheme="minorHAnsi"/>
+                                <w:b/>
+                                <w:bCs/>
+                                <w:color w:val="000000"/>
+                                <w:sz w:val="28"/>
+                                <w:szCs w:val="28"/>
+                              </w:rPr>
+                              <w:t>ds.DisplayName</w:t>
+                            </w:r>
+                            <w:proofErr w:type="spellEnd"/>
+                            <w:r>
+                              <w:rPr>
+                                <w:rFonts w:asciiTheme="minorHAnsi" w:eastAsia="DIN OT" w:hAnsiTheme="minorHAnsi" w:cstheme="minorHAnsi"/>
+                                <w:b/>
+                                <w:bCs/>
+                                <w:color w:val="000000"/>
+                                <w:sz w:val="28"/>
+                                <w:szCs w:val="28"/>
+                              </w:rPr>
+                              <w:t>}}</w:t>
                             </w:r>
                           </w:p>
                         </w:txbxContent>
@@ -304,6 +345,7 @@
                           <w:lang w:val="en-US"/>
                         </w:rPr>
                       </w:pPr>
+                      <w:proofErr w:type="gramStart"/>
                       <w:r>
                         <w:rPr>
                           <w:rFonts w:asciiTheme="minorHAnsi" w:eastAsia="DIN OT" w:hAnsiTheme="minorHAnsi" w:cstheme="minorHAnsi"/>
@@ -313,7 +355,43 @@
                           <w:sz w:val="28"/>
                           <w:szCs w:val="28"/>
                         </w:rPr>
-                        <w:t>Abrechnung  {{ds.DisplayName}}</w:t>
+                        <w:t>Abrechnung  {</w:t>
+                      </w:r>
+                      <w:proofErr w:type="gramEnd"/>
+                      <w:r>
+                        <w:rPr>
+                          <w:rFonts w:asciiTheme="minorHAnsi" w:eastAsia="DIN OT" w:hAnsiTheme="minorHAnsi" w:cstheme="minorHAnsi"/>
+                          <w:b/>
+                          <w:bCs/>
+                          <w:color w:val="000000"/>
+                          <w:sz w:val="28"/>
+                          <w:szCs w:val="28"/>
+                        </w:rPr>
+                        <w:t>{</w:t>
+                      </w:r>
+                      <w:proofErr w:type="spellStart"/>
+                      <w:r>
+                        <w:rPr>
+                          <w:rFonts w:asciiTheme="minorHAnsi" w:eastAsia="DIN OT" w:hAnsiTheme="minorHAnsi" w:cstheme="minorHAnsi"/>
+                          <w:b/>
+                          <w:bCs/>
+                          <w:color w:val="000000"/>
+                          <w:sz w:val="28"/>
+                          <w:szCs w:val="28"/>
+                        </w:rPr>
+                        <w:t>ds.DisplayName</w:t>
+                      </w:r>
+                      <w:proofErr w:type="spellEnd"/>
+                      <w:r>
+                        <w:rPr>
+                          <w:rFonts w:asciiTheme="minorHAnsi" w:eastAsia="DIN OT" w:hAnsiTheme="minorHAnsi" w:cstheme="minorHAnsi"/>
+                          <w:b/>
+                          <w:bCs/>
+                          <w:color w:val="000000"/>
+                          <w:sz w:val="28"/>
+                          <w:szCs w:val="28"/>
+                        </w:rPr>
+                        <w:t>}}</w:t>
                       </w:r>
                     </w:p>
                   </w:txbxContent>
@@ -765,17 +843,39 @@
                 <w:szCs w:val="22"/>
                 <w:lang w:val="de-AT" w:eastAsia="de-AT"/>
               </w:rPr>
-              <w:t>{{#Bills}}</w:t>
-            </w:r>
-            <w:r>
-              <w:rPr>
-                <w:rFonts w:asciiTheme="minorHAnsi" w:eastAsia="Times New Roman" w:hAnsiTheme="minorHAnsi" w:cstheme="minorHAnsi"/>
-                <w:color w:val="000000"/>
-                <w:sz w:val="22"/>
-                <w:szCs w:val="22"/>
-                <w:lang w:val="de-AT" w:eastAsia="de-AT"/>
-              </w:rPr>
-              <w:t>{{Bills.Date}:</w:t>
+              <w:t>{{#Bills</w:t>
+            </w:r>
+            <w:proofErr w:type="gramStart"/>
+            <w:r>
+              <w:rPr>
+                <w:rFonts w:asciiTheme="minorHAnsi" w:eastAsia="Times New Roman" w:hAnsiTheme="minorHAnsi" w:cstheme="minorHAnsi"/>
+                <w:color w:val="000000"/>
+                <w:sz w:val="22"/>
+                <w:szCs w:val="22"/>
+                <w:lang w:val="de-AT" w:eastAsia="de-AT"/>
+              </w:rPr>
+              <w:t>}}</w:t>
+            </w:r>
+            <w:r>
+              <w:rPr>
+                <w:rFonts w:asciiTheme="minorHAnsi" w:eastAsia="Times New Roman" w:hAnsiTheme="minorHAnsi" w:cstheme="minorHAnsi"/>
+                <w:color w:val="000000"/>
+                <w:sz w:val="22"/>
+                <w:szCs w:val="22"/>
+                <w:lang w:val="de-AT" w:eastAsia="de-AT"/>
+              </w:rPr>
+              <w:t>{</w:t>
+            </w:r>
+            <w:proofErr w:type="gramEnd"/>
+            <w:r>
+              <w:rPr>
+                <w:rFonts w:asciiTheme="minorHAnsi" w:eastAsia="Times New Roman" w:hAnsiTheme="minorHAnsi" w:cstheme="minorHAnsi"/>
+                <w:color w:val="000000"/>
+                <w:sz w:val="22"/>
+                <w:szCs w:val="22"/>
+                <w:lang w:val="de-AT" w:eastAsia="de-AT"/>
+              </w:rPr>
+              <w:t>{Bills.Date}:</w:t>
             </w:r>
             <w:r>
               <w:rPr>
@@ -831,7 +931,29 @@
                 <w:szCs w:val="22"/>
                 <w:lang w:val="de-AT" w:eastAsia="de-AT"/>
               </w:rPr>
-              <w:t>{{Bills.Name}}</w:t>
+              <w:t>{{</w:t>
+            </w:r>
+            <w:proofErr w:type="spellStart"/>
+            <w:r>
+              <w:rPr>
+                <w:rFonts w:asciiTheme="minorHAnsi" w:eastAsia="Times New Roman" w:hAnsiTheme="minorHAnsi" w:cstheme="minorHAnsi"/>
+                <w:color w:val="000000"/>
+                <w:sz w:val="22"/>
+                <w:szCs w:val="22"/>
+                <w:lang w:val="de-AT" w:eastAsia="de-AT"/>
+              </w:rPr>
+              <w:t>Bills.Name</w:t>
+            </w:r>
+            <w:proofErr w:type="spellEnd"/>
+            <w:r>
+              <w:rPr>
+                <w:rFonts w:asciiTheme="minorHAnsi" w:eastAsia="Times New Roman" w:hAnsiTheme="minorHAnsi" w:cstheme="minorHAnsi"/>
+                <w:color w:val="000000"/>
+                <w:sz w:val="22"/>
+                <w:szCs w:val="22"/>
+                <w:lang w:val="de-AT" w:eastAsia="de-AT"/>
+              </w:rPr>
+              <w:t>}}</w:t>
             </w:r>
           </w:p>
         </w:tc>
@@ -867,7 +989,29 @@
                 <w:szCs w:val="22"/>
                 <w:lang w:val="de-AT" w:eastAsia="de-AT"/>
               </w:rPr>
-              <w:t>{{Bills.CustomId}}</w:t>
+              <w:t>{{</w:t>
+            </w:r>
+            <w:proofErr w:type="spellStart"/>
+            <w:r>
+              <w:rPr>
+                <w:rFonts w:asciiTheme="minorHAnsi" w:eastAsia="Times New Roman" w:hAnsiTheme="minorHAnsi" w:cstheme="minorHAnsi"/>
+                <w:color w:val="000000"/>
+                <w:sz w:val="22"/>
+                <w:szCs w:val="22"/>
+                <w:lang w:val="de-AT" w:eastAsia="de-AT"/>
+              </w:rPr>
+              <w:t>Bills.CustomId</w:t>
+            </w:r>
+            <w:proofErr w:type="spellEnd"/>
+            <w:r>
+              <w:rPr>
+                <w:rFonts w:asciiTheme="minorHAnsi" w:eastAsia="Times New Roman" w:hAnsiTheme="minorHAnsi" w:cstheme="minorHAnsi"/>
+                <w:color w:val="000000"/>
+                <w:sz w:val="22"/>
+                <w:szCs w:val="22"/>
+                <w:lang w:val="de-AT" w:eastAsia="de-AT"/>
+              </w:rPr>
+              <w:t>}}</w:t>
             </w:r>
           </w:p>
         </w:tc>
@@ -904,8 +1048,9 @@
                 <w:szCs w:val="22"/>
                 <w:lang w:val="en-US" w:eastAsia="de-AT"/>
               </w:rPr>
-              <w:t>{{Bills.Amount</w:t>
-            </w:r>
+              <w:t>{{</w:t>
+            </w:r>
+            <w:proofErr w:type="spellStart"/>
             <w:r>
               <w:rPr>
                 <w:rFonts w:asciiTheme="minorHAnsi" w:eastAsia="Times New Roman" w:hAnsiTheme="minorHAnsi" w:cstheme="minorHAnsi"/>
@@ -914,6 +1059,18 @@
                 <w:szCs w:val="22"/>
                 <w:lang w:val="en-US" w:eastAsia="de-AT"/>
               </w:rPr>
+              <w:t>Bills.Amount</w:t>
+            </w:r>
+            <w:proofErr w:type="spellEnd"/>
+            <w:proofErr w:type="gramStart"/>
+            <w:r>
+              <w:rPr>
+                <w:rFonts w:asciiTheme="minorHAnsi" w:eastAsia="Times New Roman" w:hAnsiTheme="minorHAnsi" w:cstheme="minorHAnsi"/>
+                <w:color w:val="000000"/>
+                <w:sz w:val="22"/>
+                <w:szCs w:val="22"/>
+                <w:lang w:val="en-US" w:eastAsia="de-AT"/>
+              </w:rPr>
               <w:t>}:</w:t>
             </w:r>
             <w:r>
@@ -924,8 +1081,9 @@
                 <w:szCs w:val="22"/>
                 <w:lang w:val="en-US" w:eastAsia="de-AT"/>
               </w:rPr>
-              <w:t>format(n2)</w:t>
-            </w:r>
+              <w:t>format</w:t>
+            </w:r>
+            <w:proofErr w:type="gramEnd"/>
             <w:r>
               <w:rPr>
                 <w:rFonts w:asciiTheme="minorHAnsi" w:eastAsia="Times New Roman" w:hAnsiTheme="minorHAnsi" w:cstheme="minorHAnsi"/>
@@ -934,6 +1092,16 @@
                 <w:szCs w:val="22"/>
                 <w:lang w:val="en-US" w:eastAsia="de-AT"/>
               </w:rPr>
+              <w:t>(n2)</w:t>
+            </w:r>
+            <w:r>
+              <w:rPr>
+                <w:rFonts w:asciiTheme="minorHAnsi" w:eastAsia="Times New Roman" w:hAnsiTheme="minorHAnsi" w:cstheme="minorHAnsi"/>
+                <w:color w:val="000000"/>
+                <w:sz w:val="22"/>
+                <w:szCs w:val="22"/>
+                <w:lang w:val="en-US" w:eastAsia="de-AT"/>
+              </w:rPr>
               <w:t>}</w:t>
             </w:r>
           </w:p>
@@ -983,8 +1151,9 @@
                 <w:szCs w:val="22"/>
                 <w:lang w:val="en-US" w:eastAsia="de-AT"/>
               </w:rPr>
-              <w:t>{{Bills.</w:t>
-            </w:r>
+              <w:t>{{</w:t>
+            </w:r>
+            <w:proofErr w:type="spellStart"/>
             <w:r>
               <w:rPr>
                 <w:rFonts w:asciiTheme="minorHAnsi" w:eastAsia="Times New Roman" w:hAnsiTheme="minorHAnsi" w:cstheme="minorHAnsi"/>
@@ -992,8 +1161,19 @@
                 <w:szCs w:val="22"/>
                 <w:lang w:val="en-US" w:eastAsia="de-AT"/>
               </w:rPr>
+              <w:t>Bills.</w:t>
+            </w:r>
+            <w:r>
+              <w:rPr>
+                <w:rFonts w:asciiTheme="minorHAnsi" w:eastAsia="Times New Roman" w:hAnsiTheme="minorHAnsi" w:cstheme="minorHAnsi"/>
+                <w:sz w:val="22"/>
+                <w:szCs w:val="22"/>
+                <w:lang w:val="en-US" w:eastAsia="de-AT"/>
+              </w:rPr>
               <w:t>OpenAmount</w:t>
             </w:r>
+            <w:proofErr w:type="spellEnd"/>
+            <w:proofErr w:type="gramStart"/>
             <w:r>
               <w:rPr>
                 <w:rFonts w:asciiTheme="minorHAnsi" w:eastAsia="Times New Roman" w:hAnsiTheme="minorHAnsi" w:cstheme="minorHAnsi"/>
@@ -1001,7 +1181,17 @@
                 <w:szCs w:val="22"/>
                 <w:lang w:val="en-US" w:eastAsia="de-AT"/>
               </w:rPr>
-              <w:t>}:format(n2</w:t>
+              <w:t>}:format</w:t>
+            </w:r>
+            <w:proofErr w:type="gramEnd"/>
+            <w:r>
+              <w:rPr>
+                <w:rFonts w:asciiTheme="minorHAnsi" w:eastAsia="Times New Roman" w:hAnsiTheme="minorHAnsi" w:cstheme="minorHAnsi"/>
+                <w:sz w:val="22"/>
+                <w:szCs w:val="22"/>
+                <w:lang w:val="en-US" w:eastAsia="de-AT"/>
+              </w:rPr>
+              <w:t>(n2</w:t>
             </w:r>
             <w:r>
               <w:rPr>
@@ -1307,7 +1497,47 @@
                 <w:szCs w:val="22"/>
                 <w:lang w:val="de-AT" w:eastAsia="de-AT"/>
               </w:rPr>
-              <w:t>{{Total}:format(n2)}</w:t>
+              <w:t>{{Total</w:t>
+            </w:r>
+            <w:proofErr w:type="gramStart"/>
+            <w:r>
+              <w:rPr>
+                <w:rFonts w:asciiTheme="minorHAnsi" w:eastAsia="Times New Roman" w:hAnsiTheme="minorHAnsi" w:cstheme="minorHAnsi"/>
+                <w:b/>
+                <w:bCs/>
+                <w:color w:val="000000"/>
+                <w:sz w:val="22"/>
+                <w:szCs w:val="22"/>
+                <w:lang w:val="de-AT" w:eastAsia="de-AT"/>
+              </w:rPr>
+              <w:t>}:</w:t>
+            </w:r>
+            <w:proofErr w:type="spellStart"/>
+            <w:r>
+              <w:rPr>
+                <w:rFonts w:asciiTheme="minorHAnsi" w:eastAsia="Times New Roman" w:hAnsiTheme="minorHAnsi" w:cstheme="minorHAnsi"/>
+                <w:b/>
+                <w:bCs/>
+                <w:color w:val="000000"/>
+                <w:sz w:val="22"/>
+                <w:szCs w:val="22"/>
+                <w:lang w:val="de-AT" w:eastAsia="de-AT"/>
+              </w:rPr>
+              <w:t>format</w:t>
+            </w:r>
+            <w:proofErr w:type="spellEnd"/>
+            <w:proofErr w:type="gramEnd"/>
+            <w:r>
+              <w:rPr>
+                <w:rFonts w:asciiTheme="minorHAnsi" w:eastAsia="Times New Roman" w:hAnsiTheme="minorHAnsi" w:cstheme="minorHAnsi"/>
+                <w:b/>
+                <w:bCs/>
+                <w:color w:val="000000"/>
+                <w:sz w:val="22"/>
+                <w:szCs w:val="22"/>
+                <w:lang w:val="de-AT" w:eastAsia="de-AT"/>
+              </w:rPr>
+              <w:t>(n2)}</w:t>
             </w:r>
           </w:p>
         </w:tc>
@@ -1345,7 +1575,61 @@
                 <w:szCs w:val="22"/>
                 <w:lang w:val="de-AT" w:eastAsia="de-AT"/>
               </w:rPr>
-              <w:t>{{TotalOpen}:format(n2)}</w:t>
+              <w:t>{{</w:t>
+            </w:r>
+            <w:proofErr w:type="spellStart"/>
+            <w:r>
+              <w:rPr>
+                <w:rFonts w:asciiTheme="minorHAnsi" w:eastAsia="Times New Roman" w:hAnsiTheme="minorHAnsi" w:cstheme="minorHAnsi"/>
+                <w:b/>
+                <w:bCs/>
+                <w:color w:val="000000"/>
+                <w:sz w:val="22"/>
+                <w:szCs w:val="22"/>
+                <w:lang w:val="de-AT" w:eastAsia="de-AT"/>
+              </w:rPr>
+              <w:t>TotalOpen</w:t>
+            </w:r>
+            <w:proofErr w:type="spellEnd"/>
+            <w:proofErr w:type="gramStart"/>
+            <w:r>
+              <w:rPr>
+                <w:rFonts w:asciiTheme="minorHAnsi" w:eastAsia="Times New Roman" w:hAnsiTheme="minorHAnsi" w:cstheme="minorHAnsi"/>
+                <w:b/>
+                <w:bCs/>
+                <w:color w:val="000000"/>
+                <w:sz w:val="22"/>
+                <w:szCs w:val="22"/>
+                <w:lang w:val="de-AT" w:eastAsia="de-AT"/>
+              </w:rPr>
+              <w:t>}:</w:t>
+            </w:r>
+            <w:proofErr w:type="spellStart"/>
+            <w:r>
+              <w:rPr>
+                <w:rFonts w:asciiTheme="minorHAnsi" w:eastAsia="Times New Roman" w:hAnsiTheme="minorHAnsi" w:cstheme="minorHAnsi"/>
+                <w:b/>
+                <w:bCs/>
+                <w:color w:val="000000"/>
+                <w:sz w:val="22"/>
+                <w:szCs w:val="22"/>
+                <w:lang w:val="de-AT" w:eastAsia="de-AT"/>
+              </w:rPr>
+              <w:t>format</w:t>
+            </w:r>
+            <w:proofErr w:type="spellEnd"/>
+            <w:proofErr w:type="gramEnd"/>
+            <w:r>
+              <w:rPr>
+                <w:rFonts w:asciiTheme="minorHAnsi" w:eastAsia="Times New Roman" w:hAnsiTheme="minorHAnsi" w:cstheme="minorHAnsi"/>
+                <w:b/>
+                <w:bCs/>
+                <w:color w:val="000000"/>
+                <w:sz w:val="22"/>
+                <w:szCs w:val="22"/>
+                <w:lang w:val="de-AT" w:eastAsia="de-AT"/>
+              </w:rPr>
+              <w:t>(n2)}</w:t>
             </w:r>
           </w:p>
         </w:tc>
@@ -1626,7 +1910,57 @@
                 <w:szCs w:val="22"/>
                 <w:lang w:val="de-AT" w:eastAsia="de-AT"/>
               </w:rPr>
-              <w:t>{{TotalPaid}:format(n2)}</w:t>
+              <w:t>{{</w:t>
+            </w:r>
+            <w:proofErr w:type="spellStart"/>
+            <w:r>
+              <w:rPr>
+                <w:rFonts w:asciiTheme="minorHAnsi" w:eastAsia="Times New Roman" w:hAnsiTheme="minorHAnsi" w:cstheme="minorHAnsi"/>
+                <w:b/>
+                <w:bCs/>
+                <w:sz w:val="22"/>
+                <w:szCs w:val="22"/>
+                <w:lang w:val="de-AT" w:eastAsia="de-AT"/>
+              </w:rPr>
+              <w:t>TotalPaid</w:t>
+            </w:r>
+            <w:proofErr w:type="spellEnd"/>
+            <w:proofErr w:type="gramStart"/>
+            <w:r>
+              <w:rPr>
+                <w:rFonts w:asciiTheme="minorHAnsi" w:eastAsia="Times New Roman" w:hAnsiTheme="minorHAnsi" w:cstheme="minorHAnsi"/>
+                <w:b/>
+                <w:bCs/>
+                <w:sz w:val="22"/>
+                <w:szCs w:val="22"/>
+                <w:lang w:val="de-AT" w:eastAsia="de-AT"/>
+              </w:rPr>
+              <w:t>}:</w:t>
+            </w:r>
+            <w:proofErr w:type="spellStart"/>
+            <w:r>
+              <w:rPr>
+                <w:rFonts w:asciiTheme="minorHAnsi" w:eastAsia="Times New Roman" w:hAnsiTheme="minorHAnsi" w:cstheme="minorHAnsi"/>
+                <w:b/>
+                <w:bCs/>
+                <w:sz w:val="22"/>
+                <w:szCs w:val="22"/>
+                <w:lang w:val="de-AT" w:eastAsia="de-AT"/>
+              </w:rPr>
+              <w:t>format</w:t>
+            </w:r>
+            <w:proofErr w:type="spellEnd"/>
+            <w:proofErr w:type="gramEnd"/>
+            <w:r>
+              <w:rPr>
+                <w:rFonts w:asciiTheme="minorHAnsi" w:eastAsia="Times New Roman" w:hAnsiTheme="minorHAnsi" w:cstheme="minorHAnsi"/>
+                <w:b/>
+                <w:bCs/>
+                <w:sz w:val="22"/>
+                <w:szCs w:val="22"/>
+                <w:lang w:val="de-AT" w:eastAsia="de-AT"/>
+              </w:rPr>
+              <w:t>(n2)}</w:t>
             </w:r>
           </w:p>
         </w:tc>
@@ -1767,7 +2101,61 @@
                 <w:szCs w:val="22"/>
                 <w:lang w:val="de-AT" w:eastAsia="de-AT"/>
               </w:rPr>
-              <w:t>{{TotalDownPayment}:format(n2)}</w:t>
+              <w:t>{{</w:t>
+            </w:r>
+            <w:proofErr w:type="spellStart"/>
+            <w:r>
+              <w:rPr>
+                <w:rFonts w:asciiTheme="minorHAnsi" w:eastAsia="Times New Roman" w:hAnsiTheme="minorHAnsi" w:cstheme="minorHAnsi"/>
+                <w:b/>
+                <w:bCs/>
+                <w:color w:val="000000"/>
+                <w:sz w:val="22"/>
+                <w:szCs w:val="22"/>
+                <w:lang w:val="de-AT" w:eastAsia="de-AT"/>
+              </w:rPr>
+              <w:t>TotalDownPayment</w:t>
+            </w:r>
+            <w:proofErr w:type="spellEnd"/>
+            <w:proofErr w:type="gramStart"/>
+            <w:r>
+              <w:rPr>
+                <w:rFonts w:asciiTheme="minorHAnsi" w:eastAsia="Times New Roman" w:hAnsiTheme="minorHAnsi" w:cstheme="minorHAnsi"/>
+                <w:b/>
+                <w:bCs/>
+                <w:color w:val="000000"/>
+                <w:sz w:val="22"/>
+                <w:szCs w:val="22"/>
+                <w:lang w:val="de-AT" w:eastAsia="de-AT"/>
+              </w:rPr>
+              <w:t>}:</w:t>
+            </w:r>
+            <w:proofErr w:type="spellStart"/>
+            <w:r>
+              <w:rPr>
+                <w:rFonts w:asciiTheme="minorHAnsi" w:eastAsia="Times New Roman" w:hAnsiTheme="minorHAnsi" w:cstheme="minorHAnsi"/>
+                <w:b/>
+                <w:bCs/>
+                <w:color w:val="000000"/>
+                <w:sz w:val="22"/>
+                <w:szCs w:val="22"/>
+                <w:lang w:val="de-AT" w:eastAsia="de-AT"/>
+              </w:rPr>
+              <w:t>format</w:t>
+            </w:r>
+            <w:proofErr w:type="spellEnd"/>
+            <w:proofErr w:type="gramEnd"/>
+            <w:r>
+              <w:rPr>
+                <w:rFonts w:asciiTheme="minorHAnsi" w:eastAsia="Times New Roman" w:hAnsiTheme="minorHAnsi" w:cstheme="minorHAnsi"/>
+                <w:b/>
+                <w:bCs/>
+                <w:color w:val="000000"/>
+                <w:sz w:val="22"/>
+                <w:szCs w:val="22"/>
+                <w:lang w:val="de-AT" w:eastAsia="de-AT"/>
+              </w:rPr>
+              <w:t>(n2)}</w:t>
             </w:r>
           </w:p>
         </w:tc>
@@ -1907,7 +2295,47 @@
                 <w:szCs w:val="22"/>
                 <w:lang w:val="en-US" w:eastAsia="de-AT"/>
               </w:rPr>
-              <w:t>{{TotalOpen}:format(n2)}</w:t>
+              <w:t>{{</w:t>
+            </w:r>
+            <w:proofErr w:type="spellStart"/>
+            <w:r>
+              <w:rPr>
+                <w:rFonts w:asciiTheme="minorHAnsi" w:eastAsia="Times New Roman" w:hAnsiTheme="minorHAnsi" w:cstheme="minorHAnsi"/>
+                <w:b/>
+                <w:bCs/>
+                <w:color w:val="000000"/>
+                <w:sz w:val="22"/>
+                <w:szCs w:val="22"/>
+                <w:lang w:val="en-US" w:eastAsia="de-AT"/>
+              </w:rPr>
+              <w:t>TotalOpen</w:t>
+            </w:r>
+            <w:proofErr w:type="spellEnd"/>
+            <w:proofErr w:type="gramStart"/>
+            <w:r>
+              <w:rPr>
+                <w:rFonts w:asciiTheme="minorHAnsi" w:eastAsia="Times New Roman" w:hAnsiTheme="minorHAnsi" w:cstheme="minorHAnsi"/>
+                <w:b/>
+                <w:bCs/>
+                <w:color w:val="000000"/>
+                <w:sz w:val="22"/>
+                <w:szCs w:val="22"/>
+                <w:lang w:val="en-US" w:eastAsia="de-AT"/>
+              </w:rPr>
+              <w:t>}:format</w:t>
+            </w:r>
+            <w:proofErr w:type="gramEnd"/>
+            <w:r>
+              <w:rPr>
+                <w:rFonts w:asciiTheme="minorHAnsi" w:eastAsia="Times New Roman" w:hAnsiTheme="minorHAnsi" w:cstheme="minorHAnsi"/>
+                <w:b/>
+                <w:bCs/>
+                <w:color w:val="000000"/>
+                <w:sz w:val="22"/>
+                <w:szCs w:val="22"/>
+                <w:lang w:val="en-US" w:eastAsia="de-AT"/>
+              </w:rPr>
+              <w:t>(n2)}</w:t>
             </w:r>
           </w:p>
         </w:tc>
@@ -2051,15 +2479,15 @@
       <mc:AlternateContent>
         <mc:Choice Requires="wps">
           <w:drawing>
-            <wp:anchor distT="45720" distB="45720" distL="114300" distR="114300" simplePos="0" relativeHeight="251659264" behindDoc="0" locked="0" layoutInCell="1" allowOverlap="1" wp14:anchorId="54AD4CDA" wp14:editId="34E5882C">
+            <wp:anchor distT="45720" distB="45720" distL="114300" distR="114300" simplePos="0" relativeHeight="251659264" behindDoc="0" locked="0" layoutInCell="1" allowOverlap="1" wp14:anchorId="54AD4CDA" wp14:editId="5EB8575D">
               <wp:simplePos x="0" y="0"/>
               <wp:positionH relativeFrom="margin">
                 <wp:posOffset>4869180</wp:posOffset>
               </wp:positionH>
               <wp:positionV relativeFrom="paragraph">
-                <wp:posOffset>-165190</wp:posOffset>
+                <wp:posOffset>-165100</wp:posOffset>
               </wp:positionV>
-              <wp:extent cx="1620520" cy="1104900"/>
+              <wp:extent cx="1620520" cy="1338580"/>
               <wp:effectExtent l="0" t="0" r="0" b="0"/>
               <wp:wrapSquare wrapText="bothSides"/>
               <wp:docPr id="217" name="Text Box 2"/>
@@ -2075,7 +2503,7 @@
                     <wps:spPr bwMode="auto">
                       <a:xfrm>
                         <a:off x="0" y="0"/>
-                        <a:ext cx="1620520" cy="1104900"/>
+                        <a:ext cx="1620520" cy="1338580"/>
                       </a:xfrm>
                       <a:prstGeom prst="rect">
                         <a:avLst/>
@@ -2152,7 +2580,7 @@
               <v:stroke joinstyle="miter"/>
               <v:path gradientshapeok="t" o:connecttype="rect"/>
             </v:shapetype>
-            <v:shape id="_x0000_s1028" type="#_x0000_t202" style="position:absolute;left:0;text-align:left;margin-left:383.4pt;margin-top:-13pt;width:127.6pt;height:87pt;z-index:251659264;visibility:visible;mso-wrap-style:square;mso-width-percent:0;mso-height-percent:0;mso-wrap-distance-left:9pt;mso-wrap-distance-top:3.6pt;mso-wrap-distance-right:9pt;mso-wrap-distance-bottom:3.6pt;mso-position-horizontal:absolute;mso-position-horizontal-relative:margin;mso-position-vertical:absolute;mso-position-vertical-relative:text;mso-width-percent:0;mso-height-percent:0;mso-width-relative:margin;mso-height-relative:margin;v-text-anchor:top" o:gfxdata="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" stroked="f">
+            <v:shape id="_x0000_s1028" type="#_x0000_t202" style="position:absolute;left:0;text-align:left;margin-left:383.4pt;margin-top:-13pt;width:127.6pt;height:105.4pt;z-index:251659264;visibility:visible;mso-wrap-style:square;mso-width-percent:0;mso-height-percent:0;mso-wrap-distance-left:9pt;mso-wrap-distance-top:3.6pt;mso-wrap-distance-right:9pt;mso-wrap-distance-bottom:3.6pt;mso-position-horizontal:absolute;mso-position-horizontal-relative:margin;mso-position-vertical:absolute;mso-position-vertical-relative:text;mso-width-percent:0;mso-height-percent:0;mso-width-relative:margin;mso-height-relative:margin;v-text-anchor:top" o:gfxdata="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" stroked="f">
               <v:textbox>
                 <w:txbxContent>
                   <w:p>

</xml_diff>

<commit_message>
Added Html Formatter to add HTML to word document
</commit_message>
<xml_diff>
--- a/OpenXml.Templates.Test/Resources/BillTemplate.docx
+++ b/OpenXml.Templates.Test/Resources/BillTemplate.docx
@@ -80,7 +80,6 @@
                               </w:rPr>
                               <w:t>{{</w:t>
                             </w:r>
-                            <w:proofErr w:type="spellStart"/>
                             <w:r>
                               <w:rPr>
                                 <w:rFonts w:asciiTheme="minorHAnsi" w:hAnsiTheme="minorHAnsi" w:cstheme="minorHAnsi"/>
@@ -99,7 +98,6 @@
                               </w:rPr>
                               <w:t>ame</w:t>
                             </w:r>
-                            <w:proofErr w:type="spellEnd"/>
                             <w:r>
                               <w:rPr>
                                 <w:rFonts w:asciiTheme="minorHAnsi" w:hAnsiTheme="minorHAnsi" w:cstheme="minorHAnsi"/>
@@ -162,7 +160,6 @@
                         </w:rPr>
                         <w:t>{{</w:t>
                       </w:r>
-                      <w:proofErr w:type="spellStart"/>
                       <w:r>
                         <w:rPr>
                           <w:rFonts w:asciiTheme="minorHAnsi" w:hAnsiTheme="minorHAnsi" w:cstheme="minorHAnsi"/>
@@ -181,7 +178,6 @@
                         </w:rPr>
                         <w:t>ame</w:t>
                       </w:r>
-                      <w:proofErr w:type="spellEnd"/>
                       <w:r>
                         <w:rPr>
                           <w:rFonts w:asciiTheme="minorHAnsi" w:hAnsiTheme="minorHAnsi" w:cstheme="minorHAnsi"/>
@@ -267,7 +263,6 @@
                                 <w:lang w:val="en-US"/>
                               </w:rPr>
                             </w:pPr>
-                            <w:proofErr w:type="gramStart"/>
                             <w:r>
                               <w:rPr>
                                 <w:rFonts w:asciiTheme="minorHAnsi" w:eastAsia="DIN OT" w:hAnsiTheme="minorHAnsi" w:cstheme="minorHAnsi"/>
@@ -277,43 +272,7 @@
                                 <w:sz w:val="28"/>
                                 <w:szCs w:val="28"/>
                               </w:rPr>
-                              <w:t>Abrechnung  {</w:t>
-                            </w:r>
-                            <w:proofErr w:type="gramEnd"/>
-                            <w:r>
-                              <w:rPr>
-                                <w:rFonts w:asciiTheme="minorHAnsi" w:eastAsia="DIN OT" w:hAnsiTheme="minorHAnsi" w:cstheme="minorHAnsi"/>
-                                <w:b/>
-                                <w:bCs/>
-                                <w:color w:val="000000"/>
-                                <w:sz w:val="28"/>
-                                <w:szCs w:val="28"/>
-                              </w:rPr>
-                              <w:t>{</w:t>
-                            </w:r>
-                            <w:proofErr w:type="spellStart"/>
-                            <w:r>
-                              <w:rPr>
-                                <w:rFonts w:asciiTheme="minorHAnsi" w:eastAsia="DIN OT" w:hAnsiTheme="minorHAnsi" w:cstheme="minorHAnsi"/>
-                                <w:b/>
-                                <w:bCs/>
-                                <w:color w:val="000000"/>
-                                <w:sz w:val="28"/>
-                                <w:szCs w:val="28"/>
-                              </w:rPr>
-                              <w:t>ds.DisplayName</w:t>
-                            </w:r>
-                            <w:proofErr w:type="spellEnd"/>
-                            <w:r>
-                              <w:rPr>
-                                <w:rFonts w:asciiTheme="minorHAnsi" w:eastAsia="DIN OT" w:hAnsiTheme="minorHAnsi" w:cstheme="minorHAnsi"/>
-                                <w:b/>
-                                <w:bCs/>
-                                <w:color w:val="000000"/>
-                                <w:sz w:val="28"/>
-                                <w:szCs w:val="28"/>
-                              </w:rPr>
-                              <w:t>}}</w:t>
+                              <w:t>Abrechnung  {{ds.DisplayName}}</w:t>
                             </w:r>
                           </w:p>
                         </w:txbxContent>
@@ -345,7 +304,6 @@
                           <w:lang w:val="en-US"/>
                         </w:rPr>
                       </w:pPr>
-                      <w:proofErr w:type="gramStart"/>
                       <w:r>
                         <w:rPr>
                           <w:rFonts w:asciiTheme="minorHAnsi" w:eastAsia="DIN OT" w:hAnsiTheme="minorHAnsi" w:cstheme="minorHAnsi"/>
@@ -355,43 +313,7 @@
                           <w:sz w:val="28"/>
                           <w:szCs w:val="28"/>
                         </w:rPr>
-                        <w:t>Abrechnung  {</w:t>
-                      </w:r>
-                      <w:proofErr w:type="gramEnd"/>
-                      <w:r>
-                        <w:rPr>
-                          <w:rFonts w:asciiTheme="minorHAnsi" w:eastAsia="DIN OT" w:hAnsiTheme="minorHAnsi" w:cstheme="minorHAnsi"/>
-                          <w:b/>
-                          <w:bCs/>
-                          <w:color w:val="000000"/>
-                          <w:sz w:val="28"/>
-                          <w:szCs w:val="28"/>
-                        </w:rPr>
-                        <w:t>{</w:t>
-                      </w:r>
-                      <w:proofErr w:type="spellStart"/>
-                      <w:r>
-                        <w:rPr>
-                          <w:rFonts w:asciiTheme="minorHAnsi" w:eastAsia="DIN OT" w:hAnsiTheme="minorHAnsi" w:cstheme="minorHAnsi"/>
-                          <w:b/>
-                          <w:bCs/>
-                          <w:color w:val="000000"/>
-                          <w:sz w:val="28"/>
-                          <w:szCs w:val="28"/>
-                        </w:rPr>
-                        <w:t>ds.DisplayName</w:t>
-                      </w:r>
-                      <w:proofErr w:type="spellEnd"/>
-                      <w:r>
-                        <w:rPr>
-                          <w:rFonts w:asciiTheme="minorHAnsi" w:eastAsia="DIN OT" w:hAnsiTheme="minorHAnsi" w:cstheme="minorHAnsi"/>
-                          <w:b/>
-                          <w:bCs/>
-                          <w:color w:val="000000"/>
-                          <w:sz w:val="28"/>
-                          <w:szCs w:val="28"/>
-                        </w:rPr>
-                        <w:t>}}</w:t>
+                        <w:t>Abrechnung  {{ds.DisplayName}}</w:t>
                       </w:r>
                     </w:p>
                   </w:txbxContent>
@@ -843,18 +765,7 @@
                 <w:szCs w:val="22"/>
                 <w:lang w:val="de-AT" w:eastAsia="de-AT"/>
               </w:rPr>
-              <w:t>{{#Bills</w:t>
-            </w:r>
-            <w:proofErr w:type="gramStart"/>
-            <w:r>
-              <w:rPr>
-                <w:rFonts w:asciiTheme="minorHAnsi" w:eastAsia="Times New Roman" w:hAnsiTheme="minorHAnsi" w:cstheme="minorHAnsi"/>
-                <w:color w:val="000000"/>
-                <w:sz w:val="22"/>
-                <w:szCs w:val="22"/>
-                <w:lang w:val="de-AT" w:eastAsia="de-AT"/>
-              </w:rPr>
-              <w:t>}}</w:t>
+              <w:t>{{#Bills}}</w:t>
             </w:r>
             <w:r>
               <w:rPr>
@@ -864,18 +775,7 @@
                 <w:szCs w:val="22"/>
                 <w:lang w:val="de-AT" w:eastAsia="de-AT"/>
               </w:rPr>
-              <w:t>{</w:t>
-            </w:r>
-            <w:proofErr w:type="gramEnd"/>
-            <w:r>
-              <w:rPr>
-                <w:rFonts w:asciiTheme="minorHAnsi" w:eastAsia="Times New Roman" w:hAnsiTheme="minorHAnsi" w:cstheme="minorHAnsi"/>
-                <w:color w:val="000000"/>
-                <w:sz w:val="22"/>
-                <w:szCs w:val="22"/>
-                <w:lang w:val="de-AT" w:eastAsia="de-AT"/>
-              </w:rPr>
-              <w:t>{Bills.Date}:</w:t>
+              <w:t>{{Bills.Date}:</w:t>
             </w:r>
             <w:r>
               <w:rPr>
@@ -931,9 +831,34 @@
                 <w:szCs w:val="22"/>
                 <w:lang w:val="de-AT" w:eastAsia="de-AT"/>
               </w:rPr>
-              <w:t>{{</w:t>
+              <w:t>{{Bills.Name}}</w:t>
             </w:r>
-            <w:proofErr w:type="spellStart"/>
+          </w:p>
+        </w:tc>
+        <w:tc>
+          <w:tcPr>
+            <w:tcW w:w="0" w:type="auto"/>
+            <w:tcBorders>
+              <w:top w:val="nil"/>
+              <w:left w:val="nil"/>
+              <w:bottom w:val="nil"/>
+              <w:right w:val="nil"/>
+            </w:tcBorders>
+            <w:shd w:val="clear" w:color="auto" w:fill="auto"/>
+            <w:noWrap/>
+            <w:hideMark/>
+          </w:tcPr>
+          <w:p>
+            <w:pPr>
+              <w:spacing w:after="0" w:line="240" w:lineRule="auto"/>
+              <w:rPr>
+                <w:rFonts w:asciiTheme="minorHAnsi" w:eastAsia="Times New Roman" w:hAnsiTheme="minorHAnsi" w:cstheme="minorHAnsi"/>
+                <w:color w:val="000000"/>
+                <w:sz w:val="22"/>
+                <w:szCs w:val="22"/>
+                <w:lang w:val="de-AT" w:eastAsia="de-AT"/>
+              </w:rPr>
+            </w:pPr>
             <w:r>
               <w:rPr>
                 <w:rFonts w:asciiTheme="minorHAnsi" w:eastAsia="Times New Roman" w:hAnsiTheme="minorHAnsi" w:cstheme="minorHAnsi"/>
@@ -942,127 +867,45 @@
                 <w:szCs w:val="22"/>
                 <w:lang w:val="de-AT" w:eastAsia="de-AT"/>
               </w:rPr>
-              <w:t>Bills.Name</w:t>
+              <w:t>{{Bills.CustomId}}</w:t>
             </w:r>
-            <w:proofErr w:type="spellEnd"/>
+          </w:p>
+        </w:tc>
+        <w:tc>
+          <w:tcPr>
+            <w:tcW w:w="0" w:type="auto"/>
+            <w:tcBorders>
+              <w:top w:val="nil"/>
+              <w:left w:val="nil"/>
+              <w:bottom w:val="nil"/>
+              <w:right w:val="nil"/>
+            </w:tcBorders>
+            <w:shd w:val="clear" w:color="auto" w:fill="auto"/>
+            <w:noWrap/>
+            <w:hideMark/>
+          </w:tcPr>
+          <w:p>
+            <w:pPr>
+              <w:spacing w:after="0" w:line="240" w:lineRule="auto"/>
+              <w:jc w:val="right"/>
+              <w:rPr>
+                <w:rFonts w:asciiTheme="minorHAnsi" w:eastAsia="Times New Roman" w:hAnsiTheme="minorHAnsi" w:cstheme="minorHAnsi"/>
+                <w:color w:val="000000"/>
+                <w:sz w:val="22"/>
+                <w:szCs w:val="22"/>
+                <w:lang w:val="en-US" w:eastAsia="de-AT"/>
+              </w:rPr>
+            </w:pPr>
             <w:r>
               <w:rPr>
                 <w:rFonts w:asciiTheme="minorHAnsi" w:eastAsia="Times New Roman" w:hAnsiTheme="minorHAnsi" w:cstheme="minorHAnsi"/>
                 <w:color w:val="000000"/>
                 <w:sz w:val="22"/>
                 <w:szCs w:val="22"/>
-                <w:lang w:val="de-AT" w:eastAsia="de-AT"/>
-              </w:rPr>
-              <w:t>}}</w:t>
+                <w:lang w:val="en-US" w:eastAsia="de-AT"/>
+              </w:rPr>
+              <w:t>{{Bills.Amount</w:t>
             </w:r>
-          </w:p>
-        </w:tc>
-        <w:tc>
-          <w:tcPr>
-            <w:tcW w:w="0" w:type="auto"/>
-            <w:tcBorders>
-              <w:top w:val="nil"/>
-              <w:left w:val="nil"/>
-              <w:bottom w:val="nil"/>
-              <w:right w:val="nil"/>
-            </w:tcBorders>
-            <w:shd w:val="clear" w:color="auto" w:fill="auto"/>
-            <w:noWrap/>
-            <w:hideMark/>
-          </w:tcPr>
-          <w:p>
-            <w:pPr>
-              <w:spacing w:after="0" w:line="240" w:lineRule="auto"/>
-              <w:rPr>
-                <w:rFonts w:asciiTheme="minorHAnsi" w:eastAsia="Times New Roman" w:hAnsiTheme="minorHAnsi" w:cstheme="minorHAnsi"/>
-                <w:color w:val="000000"/>
-                <w:sz w:val="22"/>
-                <w:szCs w:val="22"/>
-                <w:lang w:val="de-AT" w:eastAsia="de-AT"/>
-              </w:rPr>
-            </w:pPr>
-            <w:r>
-              <w:rPr>
-                <w:rFonts w:asciiTheme="minorHAnsi" w:eastAsia="Times New Roman" w:hAnsiTheme="minorHAnsi" w:cstheme="minorHAnsi"/>
-                <w:color w:val="000000"/>
-                <w:sz w:val="22"/>
-                <w:szCs w:val="22"/>
-                <w:lang w:val="de-AT" w:eastAsia="de-AT"/>
-              </w:rPr>
-              <w:t>{{</w:t>
-            </w:r>
-            <w:proofErr w:type="spellStart"/>
-            <w:r>
-              <w:rPr>
-                <w:rFonts w:asciiTheme="minorHAnsi" w:eastAsia="Times New Roman" w:hAnsiTheme="minorHAnsi" w:cstheme="minorHAnsi"/>
-                <w:color w:val="000000"/>
-                <w:sz w:val="22"/>
-                <w:szCs w:val="22"/>
-                <w:lang w:val="de-AT" w:eastAsia="de-AT"/>
-              </w:rPr>
-              <w:t>Bills.CustomId</w:t>
-            </w:r>
-            <w:proofErr w:type="spellEnd"/>
-            <w:r>
-              <w:rPr>
-                <w:rFonts w:asciiTheme="minorHAnsi" w:eastAsia="Times New Roman" w:hAnsiTheme="minorHAnsi" w:cstheme="minorHAnsi"/>
-                <w:color w:val="000000"/>
-                <w:sz w:val="22"/>
-                <w:szCs w:val="22"/>
-                <w:lang w:val="de-AT" w:eastAsia="de-AT"/>
-              </w:rPr>
-              <w:t>}}</w:t>
-            </w:r>
-          </w:p>
-        </w:tc>
-        <w:tc>
-          <w:tcPr>
-            <w:tcW w:w="0" w:type="auto"/>
-            <w:tcBorders>
-              <w:top w:val="nil"/>
-              <w:left w:val="nil"/>
-              <w:bottom w:val="nil"/>
-              <w:right w:val="nil"/>
-            </w:tcBorders>
-            <w:shd w:val="clear" w:color="auto" w:fill="auto"/>
-            <w:noWrap/>
-            <w:hideMark/>
-          </w:tcPr>
-          <w:p>
-            <w:pPr>
-              <w:spacing w:after="0" w:line="240" w:lineRule="auto"/>
-              <w:jc w:val="right"/>
-              <w:rPr>
-                <w:rFonts w:asciiTheme="minorHAnsi" w:eastAsia="Times New Roman" w:hAnsiTheme="minorHAnsi" w:cstheme="minorHAnsi"/>
-                <w:color w:val="000000"/>
-                <w:sz w:val="22"/>
-                <w:szCs w:val="22"/>
-                <w:lang w:val="en-US" w:eastAsia="de-AT"/>
-              </w:rPr>
-            </w:pPr>
-            <w:r>
-              <w:rPr>
-                <w:rFonts w:asciiTheme="minorHAnsi" w:eastAsia="Times New Roman" w:hAnsiTheme="minorHAnsi" w:cstheme="minorHAnsi"/>
-                <w:color w:val="000000"/>
-                <w:sz w:val="22"/>
-                <w:szCs w:val="22"/>
-                <w:lang w:val="en-US" w:eastAsia="de-AT"/>
-              </w:rPr>
-              <w:t>{{</w:t>
-            </w:r>
-            <w:proofErr w:type="spellStart"/>
-            <w:r>
-              <w:rPr>
-                <w:rFonts w:asciiTheme="minorHAnsi" w:eastAsia="Times New Roman" w:hAnsiTheme="minorHAnsi" w:cstheme="minorHAnsi"/>
-                <w:color w:val="000000"/>
-                <w:sz w:val="22"/>
-                <w:szCs w:val="22"/>
-                <w:lang w:val="en-US" w:eastAsia="de-AT"/>
-              </w:rPr>
-              <w:t>Bills.Amount</w:t>
-            </w:r>
-            <w:proofErr w:type="spellEnd"/>
-            <w:proofErr w:type="gramStart"/>
             <w:r>
               <w:rPr>
                 <w:rFonts w:asciiTheme="minorHAnsi" w:eastAsia="Times New Roman" w:hAnsiTheme="minorHAnsi" w:cstheme="minorHAnsi"/>
@@ -1081,18 +924,7 @@
                 <w:szCs w:val="22"/>
                 <w:lang w:val="en-US" w:eastAsia="de-AT"/>
               </w:rPr>
-              <w:t>format</w:t>
-            </w:r>
-            <w:proofErr w:type="gramEnd"/>
-            <w:r>
-              <w:rPr>
-                <w:rFonts w:asciiTheme="minorHAnsi" w:eastAsia="Times New Roman" w:hAnsiTheme="minorHAnsi" w:cstheme="minorHAnsi"/>
-                <w:color w:val="000000"/>
-                <w:sz w:val="22"/>
-                <w:szCs w:val="22"/>
-                <w:lang w:val="en-US" w:eastAsia="de-AT"/>
-              </w:rPr>
-              <w:t>(n2)</w:t>
+              <w:t>format(n2)</w:t>
             </w:r>
             <w:r>
               <w:rPr>
@@ -1151,17 +983,7 @@
                 <w:szCs w:val="22"/>
                 <w:lang w:val="en-US" w:eastAsia="de-AT"/>
               </w:rPr>
-              <w:t>{{</w:t>
-            </w:r>
-            <w:proofErr w:type="spellStart"/>
-            <w:r>
-              <w:rPr>
-                <w:rFonts w:asciiTheme="minorHAnsi" w:eastAsia="Times New Roman" w:hAnsiTheme="minorHAnsi" w:cstheme="minorHAnsi"/>
-                <w:sz w:val="22"/>
-                <w:szCs w:val="22"/>
-                <w:lang w:val="en-US" w:eastAsia="de-AT"/>
-              </w:rPr>
-              <w:t>Bills.</w:t>
+              <w:t>{{Bills.</w:t>
             </w:r>
             <w:r>
               <w:rPr>
@@ -1172,8 +994,6 @@
               </w:rPr>
               <w:t>OpenAmount</w:t>
             </w:r>
-            <w:proofErr w:type="spellEnd"/>
-            <w:proofErr w:type="gramStart"/>
             <w:r>
               <w:rPr>
                 <w:rFonts w:asciiTheme="minorHAnsi" w:eastAsia="Times New Roman" w:hAnsiTheme="minorHAnsi" w:cstheme="minorHAnsi"/>
@@ -1181,17 +1001,7 @@
                 <w:szCs w:val="22"/>
                 <w:lang w:val="en-US" w:eastAsia="de-AT"/>
               </w:rPr>
-              <w:t>}:format</w:t>
-            </w:r>
-            <w:proofErr w:type="gramEnd"/>
-            <w:r>
-              <w:rPr>
-                <w:rFonts w:asciiTheme="minorHAnsi" w:eastAsia="Times New Roman" w:hAnsiTheme="minorHAnsi" w:cstheme="minorHAnsi"/>
-                <w:sz w:val="22"/>
-                <w:szCs w:val="22"/>
-                <w:lang w:val="en-US" w:eastAsia="de-AT"/>
-              </w:rPr>
-              <w:t>(n2</w:t>
+              <w:t>}:format(n2</w:t>
             </w:r>
             <w:r>
               <w:rPr>
@@ -1497,9 +1307,34 @@
                 <w:szCs w:val="22"/>
                 <w:lang w:val="de-AT" w:eastAsia="de-AT"/>
               </w:rPr>
-              <w:t>{{Total</w:t>
+              <w:t>{{Total}:format(n2)}</w:t>
             </w:r>
-            <w:proofErr w:type="gramStart"/>
+          </w:p>
+        </w:tc>
+        <w:tc>
+          <w:tcPr>
+            <w:tcW w:w="0" w:type="auto"/>
+            <w:tcBorders>
+              <w:top w:val="nil"/>
+              <w:left w:val="nil"/>
+              <w:bottom w:val="nil"/>
+              <w:right w:val="nil"/>
+            </w:tcBorders>
+            <w:shd w:val="clear" w:color="auto" w:fill="auto"/>
+            <w:noWrap/>
+          </w:tcPr>
+          <w:p>
+            <w:pPr>
+              <w:spacing w:after="0" w:line="240" w:lineRule="auto"/>
+              <w:jc w:val="right"/>
+              <w:rPr>
+                <w:rFonts w:asciiTheme="minorHAnsi" w:eastAsia="Times New Roman" w:hAnsiTheme="minorHAnsi" w:cstheme="minorHAnsi"/>
+                <w:color w:val="000000"/>
+                <w:sz w:val="22"/>
+                <w:szCs w:val="22"/>
+                <w:lang w:val="de-AT" w:eastAsia="de-AT"/>
+              </w:rPr>
+            </w:pPr>
             <w:r>
               <w:rPr>
                 <w:rFonts w:asciiTheme="minorHAnsi" w:eastAsia="Times New Roman" w:hAnsiTheme="minorHAnsi" w:cstheme="minorHAnsi"/>
@@ -1510,126 +1345,7 @@
                 <w:szCs w:val="22"/>
                 <w:lang w:val="de-AT" w:eastAsia="de-AT"/>
               </w:rPr>
-              <w:t>}:</w:t>
-            </w:r>
-            <w:proofErr w:type="spellStart"/>
-            <w:r>
-              <w:rPr>
-                <w:rFonts w:asciiTheme="minorHAnsi" w:eastAsia="Times New Roman" w:hAnsiTheme="minorHAnsi" w:cstheme="minorHAnsi"/>
-                <w:b/>
-                <w:bCs/>
-                <w:color w:val="000000"/>
-                <w:sz w:val="22"/>
-                <w:szCs w:val="22"/>
-                <w:lang w:val="de-AT" w:eastAsia="de-AT"/>
-              </w:rPr>
-              <w:t>format</w:t>
-            </w:r>
-            <w:proofErr w:type="spellEnd"/>
-            <w:proofErr w:type="gramEnd"/>
-            <w:r>
-              <w:rPr>
-                <w:rFonts w:asciiTheme="minorHAnsi" w:eastAsia="Times New Roman" w:hAnsiTheme="minorHAnsi" w:cstheme="minorHAnsi"/>
-                <w:b/>
-                <w:bCs/>
-                <w:color w:val="000000"/>
-                <w:sz w:val="22"/>
-                <w:szCs w:val="22"/>
-                <w:lang w:val="de-AT" w:eastAsia="de-AT"/>
-              </w:rPr>
-              <w:t>(n2)}</w:t>
-            </w:r>
-          </w:p>
-        </w:tc>
-        <w:tc>
-          <w:tcPr>
-            <w:tcW w:w="0" w:type="auto"/>
-            <w:tcBorders>
-              <w:top w:val="nil"/>
-              <w:left w:val="nil"/>
-              <w:bottom w:val="nil"/>
-              <w:right w:val="nil"/>
-            </w:tcBorders>
-            <w:shd w:val="clear" w:color="auto" w:fill="auto"/>
-            <w:noWrap/>
-          </w:tcPr>
-          <w:p>
-            <w:pPr>
-              <w:spacing w:after="0" w:line="240" w:lineRule="auto"/>
-              <w:jc w:val="right"/>
-              <w:rPr>
-                <w:rFonts w:asciiTheme="minorHAnsi" w:eastAsia="Times New Roman" w:hAnsiTheme="minorHAnsi" w:cstheme="minorHAnsi"/>
-                <w:color w:val="000000"/>
-                <w:sz w:val="22"/>
-                <w:szCs w:val="22"/>
-                <w:lang w:val="de-AT" w:eastAsia="de-AT"/>
-              </w:rPr>
-            </w:pPr>
-            <w:r>
-              <w:rPr>
-                <w:rFonts w:asciiTheme="minorHAnsi" w:eastAsia="Times New Roman" w:hAnsiTheme="minorHAnsi" w:cstheme="minorHAnsi"/>
-                <w:b/>
-                <w:bCs/>
-                <w:color w:val="000000"/>
-                <w:sz w:val="22"/>
-                <w:szCs w:val="22"/>
-                <w:lang w:val="de-AT" w:eastAsia="de-AT"/>
-              </w:rPr>
-              <w:t>{{</w:t>
-            </w:r>
-            <w:proofErr w:type="spellStart"/>
-            <w:r>
-              <w:rPr>
-                <w:rFonts w:asciiTheme="minorHAnsi" w:eastAsia="Times New Roman" w:hAnsiTheme="minorHAnsi" w:cstheme="minorHAnsi"/>
-                <w:b/>
-                <w:bCs/>
-                <w:color w:val="000000"/>
-                <w:sz w:val="22"/>
-                <w:szCs w:val="22"/>
-                <w:lang w:val="de-AT" w:eastAsia="de-AT"/>
-              </w:rPr>
-              <w:t>TotalOpen</w:t>
-            </w:r>
-            <w:proofErr w:type="spellEnd"/>
-            <w:proofErr w:type="gramStart"/>
-            <w:r>
-              <w:rPr>
-                <w:rFonts w:asciiTheme="minorHAnsi" w:eastAsia="Times New Roman" w:hAnsiTheme="minorHAnsi" w:cstheme="minorHAnsi"/>
-                <w:b/>
-                <w:bCs/>
-                <w:color w:val="000000"/>
-                <w:sz w:val="22"/>
-                <w:szCs w:val="22"/>
-                <w:lang w:val="de-AT" w:eastAsia="de-AT"/>
-              </w:rPr>
-              <w:t>}:</w:t>
-            </w:r>
-            <w:proofErr w:type="spellStart"/>
-            <w:r>
-              <w:rPr>
-                <w:rFonts w:asciiTheme="minorHAnsi" w:eastAsia="Times New Roman" w:hAnsiTheme="minorHAnsi" w:cstheme="minorHAnsi"/>
-                <w:b/>
-                <w:bCs/>
-                <w:color w:val="000000"/>
-                <w:sz w:val="22"/>
-                <w:szCs w:val="22"/>
-                <w:lang w:val="de-AT" w:eastAsia="de-AT"/>
-              </w:rPr>
-              <w:t>format</w:t>
-            </w:r>
-            <w:proofErr w:type="spellEnd"/>
-            <w:proofErr w:type="gramEnd"/>
-            <w:r>
-              <w:rPr>
-                <w:rFonts w:asciiTheme="minorHAnsi" w:eastAsia="Times New Roman" w:hAnsiTheme="minorHAnsi" w:cstheme="minorHAnsi"/>
-                <w:b/>
-                <w:bCs/>
-                <w:color w:val="000000"/>
-                <w:sz w:val="22"/>
-                <w:szCs w:val="22"/>
-                <w:lang w:val="de-AT" w:eastAsia="de-AT"/>
-              </w:rPr>
-              <w:t>(n2)}</w:t>
+              <w:t>{{TotalOpen}:format(n2)}</w:t>
             </w:r>
           </w:p>
         </w:tc>
@@ -1910,57 +1626,7 @@
                 <w:szCs w:val="22"/>
                 <w:lang w:val="de-AT" w:eastAsia="de-AT"/>
               </w:rPr>
-              <w:t>{{</w:t>
-            </w:r>
-            <w:proofErr w:type="spellStart"/>
-            <w:r>
-              <w:rPr>
-                <w:rFonts w:asciiTheme="minorHAnsi" w:eastAsia="Times New Roman" w:hAnsiTheme="minorHAnsi" w:cstheme="minorHAnsi"/>
-                <w:b/>
-                <w:bCs/>
-                <w:sz w:val="22"/>
-                <w:szCs w:val="22"/>
-                <w:lang w:val="de-AT" w:eastAsia="de-AT"/>
-              </w:rPr>
-              <w:t>TotalPaid</w:t>
-            </w:r>
-            <w:proofErr w:type="spellEnd"/>
-            <w:proofErr w:type="gramStart"/>
-            <w:r>
-              <w:rPr>
-                <w:rFonts w:asciiTheme="minorHAnsi" w:eastAsia="Times New Roman" w:hAnsiTheme="minorHAnsi" w:cstheme="minorHAnsi"/>
-                <w:b/>
-                <w:bCs/>
-                <w:sz w:val="22"/>
-                <w:szCs w:val="22"/>
-                <w:lang w:val="de-AT" w:eastAsia="de-AT"/>
-              </w:rPr>
-              <w:t>}:</w:t>
-            </w:r>
-            <w:proofErr w:type="spellStart"/>
-            <w:r>
-              <w:rPr>
-                <w:rFonts w:asciiTheme="minorHAnsi" w:eastAsia="Times New Roman" w:hAnsiTheme="minorHAnsi" w:cstheme="minorHAnsi"/>
-                <w:b/>
-                <w:bCs/>
-                <w:sz w:val="22"/>
-                <w:szCs w:val="22"/>
-                <w:lang w:val="de-AT" w:eastAsia="de-AT"/>
-              </w:rPr>
-              <w:t>format</w:t>
-            </w:r>
-            <w:proofErr w:type="spellEnd"/>
-            <w:proofErr w:type="gramEnd"/>
-            <w:r>
-              <w:rPr>
-                <w:rFonts w:asciiTheme="minorHAnsi" w:eastAsia="Times New Roman" w:hAnsiTheme="minorHAnsi" w:cstheme="minorHAnsi"/>
-                <w:b/>
-                <w:bCs/>
-                <w:sz w:val="22"/>
-                <w:szCs w:val="22"/>
-                <w:lang w:val="de-AT" w:eastAsia="de-AT"/>
-              </w:rPr>
-              <w:t>(n2)}</w:t>
+              <w:t>{{TotalPaid}:format(n2)}</w:t>
             </w:r>
           </w:p>
         </w:tc>
@@ -2101,61 +1767,7 @@
                 <w:szCs w:val="22"/>
                 <w:lang w:val="de-AT" w:eastAsia="de-AT"/>
               </w:rPr>
-              <w:t>{{</w:t>
-            </w:r>
-            <w:proofErr w:type="spellStart"/>
-            <w:r>
-              <w:rPr>
-                <w:rFonts w:asciiTheme="minorHAnsi" w:eastAsia="Times New Roman" w:hAnsiTheme="minorHAnsi" w:cstheme="minorHAnsi"/>
-                <w:b/>
-                <w:bCs/>
-                <w:color w:val="000000"/>
-                <w:sz w:val="22"/>
-                <w:szCs w:val="22"/>
-                <w:lang w:val="de-AT" w:eastAsia="de-AT"/>
-              </w:rPr>
-              <w:t>TotalDownPayment</w:t>
-            </w:r>
-            <w:proofErr w:type="spellEnd"/>
-            <w:proofErr w:type="gramStart"/>
-            <w:r>
-              <w:rPr>
-                <w:rFonts w:asciiTheme="minorHAnsi" w:eastAsia="Times New Roman" w:hAnsiTheme="minorHAnsi" w:cstheme="minorHAnsi"/>
-                <w:b/>
-                <w:bCs/>
-                <w:color w:val="000000"/>
-                <w:sz w:val="22"/>
-                <w:szCs w:val="22"/>
-                <w:lang w:val="de-AT" w:eastAsia="de-AT"/>
-              </w:rPr>
-              <w:t>}:</w:t>
-            </w:r>
-            <w:proofErr w:type="spellStart"/>
-            <w:r>
-              <w:rPr>
-                <w:rFonts w:asciiTheme="minorHAnsi" w:eastAsia="Times New Roman" w:hAnsiTheme="minorHAnsi" w:cstheme="minorHAnsi"/>
-                <w:b/>
-                <w:bCs/>
-                <w:color w:val="000000"/>
-                <w:sz w:val="22"/>
-                <w:szCs w:val="22"/>
-                <w:lang w:val="de-AT" w:eastAsia="de-AT"/>
-              </w:rPr>
-              <w:t>format</w:t>
-            </w:r>
-            <w:proofErr w:type="spellEnd"/>
-            <w:proofErr w:type="gramEnd"/>
-            <w:r>
-              <w:rPr>
-                <w:rFonts w:asciiTheme="minorHAnsi" w:eastAsia="Times New Roman" w:hAnsiTheme="minorHAnsi" w:cstheme="minorHAnsi"/>
-                <w:b/>
-                <w:bCs/>
-                <w:color w:val="000000"/>
-                <w:sz w:val="22"/>
-                <w:szCs w:val="22"/>
-                <w:lang w:val="de-AT" w:eastAsia="de-AT"/>
-              </w:rPr>
-              <w:t>(n2)}</w:t>
+              <w:t>{{TotalDownPayment}:format(n2)}</w:t>
             </w:r>
           </w:p>
         </w:tc>
@@ -2295,47 +1907,7 @@
                 <w:szCs w:val="22"/>
                 <w:lang w:val="en-US" w:eastAsia="de-AT"/>
               </w:rPr>
-              <w:t>{{</w:t>
-            </w:r>
-            <w:proofErr w:type="spellStart"/>
-            <w:r>
-              <w:rPr>
-                <w:rFonts w:asciiTheme="minorHAnsi" w:eastAsia="Times New Roman" w:hAnsiTheme="minorHAnsi" w:cstheme="minorHAnsi"/>
-                <w:b/>
-                <w:bCs/>
-                <w:color w:val="000000"/>
-                <w:sz w:val="22"/>
-                <w:szCs w:val="22"/>
-                <w:lang w:val="en-US" w:eastAsia="de-AT"/>
-              </w:rPr>
-              <w:t>TotalOpen</w:t>
-            </w:r>
-            <w:proofErr w:type="spellEnd"/>
-            <w:proofErr w:type="gramStart"/>
-            <w:r>
-              <w:rPr>
-                <w:rFonts w:asciiTheme="minorHAnsi" w:eastAsia="Times New Roman" w:hAnsiTheme="minorHAnsi" w:cstheme="minorHAnsi"/>
-                <w:b/>
-                <w:bCs/>
-                <w:color w:val="000000"/>
-                <w:sz w:val="22"/>
-                <w:szCs w:val="22"/>
-                <w:lang w:val="en-US" w:eastAsia="de-AT"/>
-              </w:rPr>
-              <w:t>}:format</w:t>
-            </w:r>
-            <w:proofErr w:type="gramEnd"/>
-            <w:r>
-              <w:rPr>
-                <w:rFonts w:asciiTheme="minorHAnsi" w:eastAsia="Times New Roman" w:hAnsiTheme="minorHAnsi" w:cstheme="minorHAnsi"/>
-                <w:b/>
-                <w:bCs/>
-                <w:color w:val="000000"/>
-                <w:sz w:val="22"/>
-                <w:szCs w:val="22"/>
-                <w:lang w:val="en-US" w:eastAsia="de-AT"/>
-              </w:rPr>
-              <w:t>(n2)}</w:t>
+              <w:t>{{TotalOpen}:format(n2)}</w:t>
             </w:r>
           </w:p>
         </w:tc>
@@ -2347,6 +1919,49 @@
           <w:rFonts w:asciiTheme="minorHAnsi" w:hAnsiTheme="minorHAnsi" w:cstheme="minorHAnsi"/>
         </w:rPr>
       </w:pPr>
+    </w:p>
+    <w:p>
+      <w:pPr>
+        <w:rPr>
+          <w:rFonts w:asciiTheme="minorHAnsi" w:hAnsiTheme="minorHAnsi" w:cstheme="minorHAnsi"/>
+        </w:rPr>
+      </w:pPr>
+    </w:p>
+    <w:p>
+      <w:pPr>
+        <w:rPr>
+          <w:rFonts w:asciiTheme="minorHAnsi" w:hAnsiTheme="minorHAnsi" w:cstheme="minorHAnsi"/>
+          <w:lang w:val="en-US"/>
+        </w:rPr>
+      </w:pPr>
+      <w:r>
+        <w:rPr>
+          <w:rFonts w:asciiTheme="minorHAnsi" w:hAnsiTheme="minorHAnsi" w:cstheme="minorHAnsi"/>
+          <w:lang w:val="en-US"/>
+        </w:rPr>
+        <w:t xml:space="preserve"> HTML: {{</w:t>
+      </w:r>
+      <w:r>
+        <w:rPr>
+          <w:rFonts w:asciiTheme="minorHAnsi" w:hAnsiTheme="minorHAnsi" w:cstheme="minorHAnsi"/>
+          <w:lang w:val="en-US"/>
+        </w:rPr>
+        <w:t>HtmlT</w:t>
+      </w:r>
+      <w:r>
+        <w:rPr>
+          <w:rFonts w:asciiTheme="minorHAnsi" w:hAnsiTheme="minorHAnsi" w:cstheme="minorHAnsi"/>
+          <w:lang w:val="en-US"/>
+        </w:rPr>
+        <w:t>est}:html()} Text after HTML conten</w:t>
+      </w:r>
+      <w:r>
+        <w:rPr>
+          <w:rFonts w:asciiTheme="minorHAnsi" w:hAnsiTheme="minorHAnsi" w:cstheme="minorHAnsi"/>
+          <w:lang w:val="en-US"/>
+        </w:rPr>
+        <w:t>t</w:t>
+      </w:r>
     </w:p>
     <w:sectPr>
       <w:headerReference w:type="even" r:id="rId7"/>

</xml_diff>